<commit_message>
Thinh push BTVN B12
</commit_message>
<xml_diff>
--- a/XpathHomeWork_Day 11.docx
+++ b/XpathHomeWork_Day 11.docx
@@ -84,17 +84,35 @@
         </w:rPr>
         <w:t xml:space="preserve"> </w:t>
       </w:r>
-      <w:hyperlink r:id="rId5" w:history="1">
-        <w:r>
-          <w:rPr>
-            <w:rStyle w:val="Hyperlink"/>
-            <w:rFonts w:cs="Times New Roman"/>
-            <w:sz w:val="26"/>
-            <w:szCs w:val="26"/>
-          </w:rPr>
-          <w:t>https://demoqa.com/automation-practice-form</w:t>
-        </w:r>
-      </w:hyperlink>
+      <w:bookmarkStart w:id="0" w:name="_GoBack"/>
+      <w:r>
+        <w:fldChar w:fldCharType="begin"/>
+      </w:r>
+      <w:r>
+        <w:instrText xml:space="preserve"> HYPERLINK "https://demoqa.com/automation-practice-form" </w:instrText>
+      </w:r>
+      <w:r>
+        <w:fldChar w:fldCharType="separate"/>
+      </w:r>
+      <w:r>
+        <w:rPr>
+          <w:rStyle w:val="Hyperlink"/>
+          <w:rFonts w:cs="Times New Roman"/>
+          <w:sz w:val="26"/>
+          <w:szCs w:val="26"/>
+        </w:rPr>
+        <w:t>https://demoqa.com/automation-practice-form</w:t>
+      </w:r>
+      <w:r>
+        <w:rPr>
+          <w:rStyle w:val="Hyperlink"/>
+          <w:rFonts w:cs="Times New Roman"/>
+          <w:sz w:val="26"/>
+          <w:szCs w:val="26"/>
+        </w:rPr>
+        <w:fldChar w:fldCharType="end"/>
+      </w:r>
+      <w:bookmarkEnd w:id="0"/>
       <w:r>
         <w:rPr>
           <w:rFonts w:cs="Times New Roman"/>
@@ -464,7 +482,7 @@
                     <pic:cNvPicPr/>
                   </pic:nvPicPr>
                   <pic:blipFill>
-                    <a:blip r:embed="rId6"/>
+                    <a:blip r:embed="rId5"/>
                     <a:stretch>
                       <a:fillRect/>
                     </a:stretch>
@@ -1027,7 +1045,7 @@
         </w:rPr>
         <w:t xml:space="preserve">: </w:t>
       </w:r>
-      <w:hyperlink r:id="rId7" w:history="1">
+      <w:hyperlink r:id="rId6" w:history="1">
         <w:r>
           <w:rPr>
             <w:rStyle w:val="Hyperlink"/>
@@ -1086,7 +1104,7 @@
                     </pic:cNvPicPr>
                   </pic:nvPicPr>
                   <pic:blipFill>
-                    <a:blip r:embed="rId8" cstate="print">
+                    <a:blip r:embed="rId7" cstate="print">
                       <a:extLst>
                         <a:ext uri="{28A0092B-C50C-407E-A947-70E740481C1C}">
                           <a14:useLocalDpi xmlns:a14="http://schemas.microsoft.com/office/drawing/2010/main" val="0"/>
@@ -1169,7 +1187,7 @@
         </w:rPr>
         <w:t xml:space="preserve">: </w:t>
       </w:r>
-      <w:hyperlink r:id="rId9" w:history="1">
+      <w:hyperlink r:id="rId8" w:history="1">
         <w:r>
           <w:rPr>
             <w:rStyle w:val="Hyperlink"/>
@@ -1217,7 +1235,7 @@
                     </pic:cNvPicPr>
                   </pic:nvPicPr>
                   <pic:blipFill>
-                    <a:blip r:embed="rId10">
+                    <a:blip r:embed="rId9">
                       <a:extLst>
                         <a:ext uri="{28A0092B-C50C-407E-A947-70E740481C1C}">
                           <a14:useLocalDpi xmlns:a14="http://schemas.microsoft.com/office/drawing/2010/main" val="0"/>
@@ -1828,7 +1846,7 @@
                 <w:sz w:val="26"/>
                 <w:szCs w:val="26"/>
               </w:rPr>
-              <w:t>//span[text()='Select a Country']</w:t>
+              <w:t>//option[text()='Select a Country']/ancestor::select</w:t>
             </w:r>
           </w:p>
         </w:tc>
@@ -1901,25 +1919,7 @@
                 <w:sz w:val="26"/>
                 <w:szCs w:val="26"/>
               </w:rPr>
-              <w:t xml:space="preserve">//span[text()='Select a </w:t>
-            </w:r>
-            <w:r>
-              <w:rPr>
-                <w:rFonts w:cs="Times New Roman"/>
-                <w:b/>
-                <w:sz w:val="26"/>
-                <w:szCs w:val="26"/>
-              </w:rPr>
-              <w:t>Category</w:t>
-            </w:r>
-            <w:r>
-              <w:rPr>
-                <w:rFonts w:cs="Times New Roman"/>
-                <w:b/>
-                <w:sz w:val="26"/>
-                <w:szCs w:val="26"/>
-              </w:rPr>
-              <w:t>']</w:t>
+              <w:t>//option[text()='Select a Category']/ancestor::select</w:t>
             </w:r>
           </w:p>
         </w:tc>
@@ -2024,8 +2024,6 @@
           <w:szCs w:val="26"/>
         </w:rPr>
       </w:pPr>
-      <w:bookmarkStart w:id="0" w:name="_GoBack"/>
-      <w:bookmarkEnd w:id="0"/>
     </w:p>
     <w:sectPr>
       <w:pgSz w:w="12240" w:h="15840"/>

</xml_diff>